<commit_message>
Nambah file, update ars umum, sudah siap, tinggal tambah hasil testing.
</commit_message>
<xml_diff>
--- a/Skripsi Prasusun/v1/BAB 1.docx
+++ b/Skripsi Prasusun/v1/BAB 1.docx
@@ -171,12 +171,8 @@
         <w:ind w:firstLine="720"/>
         <w:jc w:val="both"/>
         <w:sectPr>
-          <w:headerReference w:type="even" r:id="rId8"/>
-          <w:headerReference w:type="default" r:id="rId9"/>
-          <w:footerReference w:type="even" r:id="rId10"/>
-          <w:footerReference w:type="default" r:id="rId11"/>
-          <w:headerReference w:type="first" r:id="rId12"/>
-          <w:footerReference w:type="first" r:id="rId13"/>
+          <w:headerReference w:type="default" r:id="rId8"/>
+          <w:headerReference w:type="first" r:id="rId9"/>
           <w:pgSz w:w="11907" w:h="16839" w:code="9"/>
           <w:pgMar w:top="2835" w:right="1418" w:bottom="1418" w:left="2155" w:header="709" w:footer="709" w:gutter="0"/>
           <w:cols w:space="708"/>
@@ -971,10 +967,22 @@
         <w:jc w:val="both"/>
       </w:pPr>
       <w:r>
-        <w:t>Membantu pihak terkait, seperti pemerintah daerah setempat, dalam memberlakukan kebijakan terkait kondisi lingkungan di daerahnya, terutama di perairan Danau Toba; dan</w:t>
+        <w:t>Membantu pihak</w:t>
+      </w:r>
+      <w:r>
+        <w:t>-pihak</w:t>
+      </w:r>
+      <w:r>
+        <w:t xml:space="preserve"> terkait seperti pemerintah daerah setempat dalam </w:t>
+      </w:r>
+      <w:r>
+        <w:t xml:space="preserve">menerapkan </w:t>
       </w:r>
       <w:bookmarkStart w:id="0" w:name="_GoBack"/>
       <w:bookmarkEnd w:id="0"/>
+      <w:r>
+        <w:t>kebijakan terkait kondisi lingkungan di daerahnya, terutama di perairan Danau Toba; dan</w:t>
+      </w:r>
     </w:p>
     <w:p>
       <w:pPr>
@@ -1410,9 +1418,50 @@
       <w:pPr>
         <w:spacing w:after="240"/>
         <w:jc w:val="both"/>
-      </w:pPr>
-      <w:r>
-        <w:t>Bab ini berisi teori-teori yang diperlukan untuk memahami permasalahan yang dibahas pada penelitian ini. Teori-teori yang berhubungan dengan kualitas air, artificial neural networks, machine learning, extreme learning machine, dan Danau Toba, akan dibahas pada bab ini.</w:t>
+        <w:sectPr>
+          <w:footerReference w:type="first" r:id="rId10"/>
+          <w:pgSz w:w="11906" w:h="16838"/>
+          <w:pgMar w:top="1701" w:right="1418" w:bottom="1418" w:left="2155" w:header="850" w:footer="709" w:gutter="0"/>
+          <w:cols w:space="708"/>
+          <w:titlePg/>
+          <w:docGrid w:linePitch="360"/>
+        </w:sectPr>
+      </w:pPr>
+      <w:r>
+        <w:t xml:space="preserve">Bab ini berisi teori-teori yang diperlukan untuk memahami permasalahan yang dibahas pada penelitian ini. Teori-teori yang berhubungan dengan kualitas air, </w:t>
+      </w:r>
+      <w:r>
+        <w:rPr>
+          <w:i/>
+          <w:iCs/>
+        </w:rPr>
+        <w:t>artificial neural networks</w:t>
+      </w:r>
+      <w:r>
+        <w:t xml:space="preserve">, </w:t>
+      </w:r>
+      <w:r>
+        <w:rPr>
+          <w:i/>
+          <w:iCs/>
+        </w:rPr>
+        <w:t>machine learning</w:t>
+      </w:r>
+      <w:r>
+        <w:t xml:space="preserve">, </w:t>
+      </w:r>
+      <w:r>
+        <w:t xml:space="preserve">dan </w:t>
+      </w:r>
+      <w:r>
+        <w:rPr>
+          <w:i/>
+          <w:iCs/>
+        </w:rPr>
+        <w:t>extreme learning machine</w:t>
+      </w:r>
+      <w:r>
+        <w:t>, akan dibahas pada bab ini.</w:t>
       </w:r>
     </w:p>
     <w:p>
@@ -1498,9 +1547,8 @@
       </w:r>
     </w:p>
     <w:sectPr>
-      <w:footerReference w:type="first" r:id="rId14"/>
       <w:pgSz w:w="11906" w:h="16838"/>
-      <w:pgMar w:top="1701" w:right="1418" w:bottom="1418" w:left="2155" w:header="709" w:footer="709" w:gutter="0"/>
+      <w:pgMar w:top="1701" w:right="1418" w:bottom="1418" w:left="2155" w:header="1417" w:footer="709" w:gutter="0"/>
       <w:cols w:space="708"/>
       <w:titlePg/>
       <w:docGrid w:linePitch="360"/>
@@ -1539,13 +1587,39 @@
   <w:p>
     <w:pPr>
       <w:pStyle w:val="Footer"/>
+      <w:jc w:val="right"/>
     </w:pPr>
   </w:p>
 </w:ftr>
 </file>
 
-<file path=word/footer2.xml><?xml version="1.0" encoding="utf-8"?>
-<w:ftr xmlns:wpc="http://schemas.microsoft.com/office/word/2010/wordprocessingCanvas" xmlns:mc="http://schemas.openxmlformats.org/markup-compatibility/2006" xmlns:o="urn:schemas-microsoft-com:office:office" xmlns:r="http://schemas.openxmlformats.org/officeDocument/2006/relationships" xmlns:m="http://schemas.openxmlformats.org/officeDocument/2006/math" xmlns:v="urn:schemas-microsoft-com:vml" xmlns:wp14="http://schemas.microsoft.com/office/word/2010/wordprocessingDrawing" xmlns:wp="http://schemas.openxmlformats.org/drawingml/2006/wordprocessingDrawing" xmlns:w10="urn:schemas-microsoft-com:office:word" xmlns:w="http://schemas.openxmlformats.org/wordprocessingml/2006/main" xmlns:w14="http://schemas.microsoft.com/office/word/2010/wordml" xmlns:w15="http://schemas.microsoft.com/office/word/2012/wordml" xmlns:wpg="http://schemas.microsoft.com/office/word/2010/wordprocessingGroup" xmlns:wpi="http://schemas.microsoft.com/office/word/2010/wordprocessingInk" xmlns:wne="http://schemas.microsoft.com/office/word/2006/wordml" xmlns:wps="http://schemas.microsoft.com/office/word/2010/wordprocessingShape" mc:Ignorable="w14 w15 wp14">
+<file path=word/footnotes.xml><?xml version="1.0" encoding="utf-8"?>
+<w:footnotes xmlns:wpc="http://schemas.microsoft.com/office/word/2010/wordprocessingCanvas" xmlns:mc="http://schemas.openxmlformats.org/markup-compatibility/2006" xmlns:o="urn:schemas-microsoft-com:office:office" xmlns:r="http://schemas.openxmlformats.org/officeDocument/2006/relationships" xmlns:m="http://schemas.openxmlformats.org/officeDocument/2006/math" xmlns:v="urn:schemas-microsoft-com:vml" xmlns:wp14="http://schemas.microsoft.com/office/word/2010/wordprocessingDrawing" xmlns:wp="http://schemas.openxmlformats.org/drawingml/2006/wordprocessingDrawing" xmlns:w10="urn:schemas-microsoft-com:office:word" xmlns:w="http://schemas.openxmlformats.org/wordprocessingml/2006/main" xmlns:w14="http://schemas.microsoft.com/office/word/2010/wordml" xmlns:w15="http://schemas.microsoft.com/office/word/2012/wordml" xmlns:wpg="http://schemas.microsoft.com/office/word/2010/wordprocessingGroup" xmlns:wpi="http://schemas.microsoft.com/office/word/2010/wordprocessingInk" xmlns:wne="http://schemas.microsoft.com/office/word/2006/wordml" xmlns:wps="http://schemas.microsoft.com/office/word/2010/wordprocessingShape" mc:Ignorable="w14 w15 wp14">
+  <w:footnote w:type="separator" w:id="-1">
+    <w:p>
+      <w:pPr>
+        <w:spacing w:line="240" w:lineRule="auto"/>
+      </w:pPr>
+      <w:r>
+        <w:separator/>
+      </w:r>
+    </w:p>
+  </w:footnote>
+  <w:footnote w:type="continuationSeparator" w:id="0">
+    <w:p>
+      <w:pPr>
+        <w:spacing w:line="240" w:lineRule="auto"/>
+      </w:pPr>
+      <w:r>
+        <w:continuationSeparator/>
+      </w:r>
+    </w:p>
+  </w:footnote>
+</w:footnotes>
+</file>
+
+<file path=word/header1.xml><?xml version="1.0" encoding="utf-8"?>
+<w:hdr xmlns:wpc="http://schemas.microsoft.com/office/word/2010/wordprocessingCanvas" xmlns:mc="http://schemas.openxmlformats.org/markup-compatibility/2006" xmlns:o="urn:schemas-microsoft-com:office:office" xmlns:r="http://schemas.openxmlformats.org/officeDocument/2006/relationships" xmlns:m="http://schemas.openxmlformats.org/officeDocument/2006/math" xmlns:v="urn:schemas-microsoft-com:vml" xmlns:wp14="http://schemas.microsoft.com/office/word/2010/wordprocessingDrawing" xmlns:wp="http://schemas.openxmlformats.org/drawingml/2006/wordprocessingDrawing" xmlns:w10="urn:schemas-microsoft-com:office:word" xmlns:w="http://schemas.openxmlformats.org/wordprocessingml/2006/main" xmlns:w14="http://schemas.microsoft.com/office/word/2010/wordml" xmlns:w15="http://schemas.microsoft.com/office/word/2012/wordml" xmlns:wpg="http://schemas.microsoft.com/office/word/2010/wordprocessingGroup" xmlns:wpi="http://schemas.microsoft.com/office/word/2010/wordprocessingInk" xmlns:wne="http://schemas.microsoft.com/office/word/2006/wordml" xmlns:wps="http://schemas.microsoft.com/office/word/2010/wordprocessingShape" mc:Ignorable="w14 w15 wp14">
   <w:sdt>
     <w:sdtPr>
       <w:id w:val="-2009050220"/>
@@ -1578,7 +1652,7 @@
           <w:rPr>
             <w:noProof/>
           </w:rPr>
-          <w:t>6</w:t>
+          <w:t>5</w:t>
         </w:r>
         <w:r>
           <w:rPr>
@@ -1589,58 +1663,11 @@
       </w:p>
     </w:sdtContent>
   </w:sdt>
-</w:ftr>
+</w:hdr>
 </file>
 
-<file path=word/footer3.xml><?xml version="1.0" encoding="utf-8"?>
-<w:ftr xmlns:wpc="http://schemas.microsoft.com/office/word/2010/wordprocessingCanvas" xmlns:mc="http://schemas.openxmlformats.org/markup-compatibility/2006" xmlns:o="urn:schemas-microsoft-com:office:office" xmlns:r="http://schemas.openxmlformats.org/officeDocument/2006/relationships" xmlns:m="http://schemas.openxmlformats.org/officeDocument/2006/math" xmlns:v="urn:schemas-microsoft-com:vml" xmlns:wp14="http://schemas.microsoft.com/office/word/2010/wordprocessingDrawing" xmlns:wp="http://schemas.openxmlformats.org/drawingml/2006/wordprocessingDrawing" xmlns:w10="urn:schemas-microsoft-com:office:word" xmlns:w="http://schemas.openxmlformats.org/wordprocessingml/2006/main" xmlns:w14="http://schemas.microsoft.com/office/word/2010/wordml" xmlns:w15="http://schemas.microsoft.com/office/word/2012/wordml" xmlns:wpg="http://schemas.microsoft.com/office/word/2010/wordprocessingGroup" xmlns:wpi="http://schemas.microsoft.com/office/word/2010/wordprocessingInk" xmlns:wne="http://schemas.microsoft.com/office/word/2006/wordml" xmlns:wps="http://schemas.microsoft.com/office/word/2010/wordprocessingShape" mc:Ignorable="w14 w15 wp14">
-  <w:sdt>
-    <w:sdtPr>
-      <w:id w:val="-1624295829"/>
-      <w:docPartObj>
-        <w:docPartGallery w:val="Page Numbers (Bottom of Page)"/>
-        <w:docPartUnique/>
-      </w:docPartObj>
-    </w:sdtPr>
-    <w:sdtEndPr>
-      <w:rPr>
-        <w:noProof/>
-      </w:rPr>
-    </w:sdtEndPr>
-    <w:sdtContent>
-      <w:p>
-        <w:pPr>
-          <w:pStyle w:val="Footer"/>
-        </w:pPr>
-        <w:r>
-          <w:fldChar w:fldCharType="begin"/>
-        </w:r>
-        <w:r>
-          <w:instrText xml:space="preserve"> PAGE   \* MERGEFORMAT </w:instrText>
-        </w:r>
-        <w:r>
-          <w:fldChar w:fldCharType="separate"/>
-        </w:r>
-        <w:r>
-          <w:rPr>
-            <w:noProof/>
-          </w:rPr>
-          <w:t>1</w:t>
-        </w:r>
-        <w:r>
-          <w:rPr>
-            <w:noProof/>
-          </w:rPr>
-          <w:fldChar w:fldCharType="end"/>
-        </w:r>
-      </w:p>
-    </w:sdtContent>
-  </w:sdt>
-</w:ftr>
-</file>
-
-<file path=word/footer4.xml><?xml version="1.0" encoding="utf-8"?>
-<w:ftr xmlns:wpc="http://schemas.microsoft.com/office/word/2010/wordprocessingCanvas" xmlns:mc="http://schemas.openxmlformats.org/markup-compatibility/2006" xmlns:o="urn:schemas-microsoft-com:office:office" xmlns:r="http://schemas.openxmlformats.org/officeDocument/2006/relationships" xmlns:m="http://schemas.openxmlformats.org/officeDocument/2006/math" xmlns:v="urn:schemas-microsoft-com:vml" xmlns:wp14="http://schemas.microsoft.com/office/word/2010/wordprocessingDrawing" xmlns:wp="http://schemas.openxmlformats.org/drawingml/2006/wordprocessingDrawing" xmlns:w10="urn:schemas-microsoft-com:office:word" xmlns:w="http://schemas.openxmlformats.org/wordprocessingml/2006/main" xmlns:w14="http://schemas.microsoft.com/office/word/2010/wordml" xmlns:w15="http://schemas.microsoft.com/office/word/2012/wordml" xmlns:wpg="http://schemas.microsoft.com/office/word/2010/wordprocessingGroup" xmlns:wpi="http://schemas.microsoft.com/office/word/2010/wordprocessingInk" xmlns:wne="http://schemas.microsoft.com/office/word/2006/wordml" xmlns:wps="http://schemas.microsoft.com/office/word/2010/wordprocessingShape" mc:Ignorable="w14 w15 wp14">
+<file path=word/header2.xml><?xml version="1.0" encoding="utf-8"?>
+<w:hdr xmlns:wpc="http://schemas.microsoft.com/office/word/2010/wordprocessingCanvas" xmlns:mc="http://schemas.openxmlformats.org/markup-compatibility/2006" xmlns:o="urn:schemas-microsoft-com:office:office" xmlns:r="http://schemas.openxmlformats.org/officeDocument/2006/relationships" xmlns:m="http://schemas.openxmlformats.org/officeDocument/2006/math" xmlns:v="urn:schemas-microsoft-com:vml" xmlns:wp14="http://schemas.microsoft.com/office/word/2010/wordprocessingDrawing" xmlns:wp="http://schemas.openxmlformats.org/drawingml/2006/wordprocessingDrawing" xmlns:w10="urn:schemas-microsoft-com:office:word" xmlns:w="http://schemas.openxmlformats.org/wordprocessingml/2006/main" xmlns:w14="http://schemas.microsoft.com/office/word/2010/wordml" xmlns:w15="http://schemas.microsoft.com/office/word/2012/wordml" xmlns:wpg="http://schemas.microsoft.com/office/word/2010/wordprocessingGroup" xmlns:wpi="http://schemas.microsoft.com/office/word/2010/wordprocessingInk" xmlns:wne="http://schemas.microsoft.com/office/word/2006/wordml" xmlns:wps="http://schemas.microsoft.com/office/word/2010/wordprocessingShape" mc:Ignorable="w14 w15 wp14">
   <w:sdt>
     <w:sdtPr>
       <w:id w:val="698287018"/>
@@ -1659,6 +1686,9 @@
         <w:pPr>
           <w:pStyle w:val="Footer"/>
           <w:jc w:val="right"/>
+          <w:rPr>
+            <w:noProof/>
+          </w:rPr>
         </w:pPr>
         <w:r>
           <w:fldChar w:fldCharType="begin"/>
@@ -1673,7 +1703,7 @@
           <w:rPr>
             <w:noProof/>
           </w:rPr>
-          <w:t>2</w:t>
+          <w:t>6</w:t>
         </w:r>
         <w:r>
           <w:rPr>
@@ -1684,61 +1714,6 @@
       </w:p>
     </w:sdtContent>
   </w:sdt>
-</w:ftr>
-</file>
-
-<file path=word/footnotes.xml><?xml version="1.0" encoding="utf-8"?>
-<w:footnotes xmlns:wpc="http://schemas.microsoft.com/office/word/2010/wordprocessingCanvas" xmlns:mc="http://schemas.openxmlformats.org/markup-compatibility/2006" xmlns:o="urn:schemas-microsoft-com:office:office" xmlns:r="http://schemas.openxmlformats.org/officeDocument/2006/relationships" xmlns:m="http://schemas.openxmlformats.org/officeDocument/2006/math" xmlns:v="urn:schemas-microsoft-com:vml" xmlns:wp14="http://schemas.microsoft.com/office/word/2010/wordprocessingDrawing" xmlns:wp="http://schemas.openxmlformats.org/drawingml/2006/wordprocessingDrawing" xmlns:w10="urn:schemas-microsoft-com:office:word" xmlns:w="http://schemas.openxmlformats.org/wordprocessingml/2006/main" xmlns:w14="http://schemas.microsoft.com/office/word/2010/wordml" xmlns:w15="http://schemas.microsoft.com/office/word/2012/wordml" xmlns:wpg="http://schemas.microsoft.com/office/word/2010/wordprocessingGroup" xmlns:wpi="http://schemas.microsoft.com/office/word/2010/wordprocessingInk" xmlns:wne="http://schemas.microsoft.com/office/word/2006/wordml" xmlns:wps="http://schemas.microsoft.com/office/word/2010/wordprocessingShape" mc:Ignorable="w14 w15 wp14">
-  <w:footnote w:type="separator" w:id="-1">
-    <w:p>
-      <w:pPr>
-        <w:spacing w:line="240" w:lineRule="auto"/>
-      </w:pPr>
-      <w:r>
-        <w:separator/>
-      </w:r>
-    </w:p>
-  </w:footnote>
-  <w:footnote w:type="continuationSeparator" w:id="0">
-    <w:p>
-      <w:pPr>
-        <w:spacing w:line="240" w:lineRule="auto"/>
-      </w:pPr>
-      <w:r>
-        <w:continuationSeparator/>
-      </w:r>
-    </w:p>
-  </w:footnote>
-</w:footnotes>
-</file>
-
-<file path=word/header1.xml><?xml version="1.0" encoding="utf-8"?>
-<w:hdr xmlns:wpc="http://schemas.microsoft.com/office/word/2010/wordprocessingCanvas" xmlns:mc="http://schemas.openxmlformats.org/markup-compatibility/2006" xmlns:o="urn:schemas-microsoft-com:office:office" xmlns:r="http://schemas.openxmlformats.org/officeDocument/2006/relationships" xmlns:m="http://schemas.openxmlformats.org/officeDocument/2006/math" xmlns:v="urn:schemas-microsoft-com:vml" xmlns:wp14="http://schemas.microsoft.com/office/word/2010/wordprocessingDrawing" xmlns:wp="http://schemas.openxmlformats.org/drawingml/2006/wordprocessingDrawing" xmlns:w10="urn:schemas-microsoft-com:office:word" xmlns:w="http://schemas.openxmlformats.org/wordprocessingml/2006/main" xmlns:w14="http://schemas.microsoft.com/office/word/2010/wordml" xmlns:w15="http://schemas.microsoft.com/office/word/2012/wordml" xmlns:wpg="http://schemas.microsoft.com/office/word/2010/wordprocessingGroup" xmlns:wpi="http://schemas.microsoft.com/office/word/2010/wordprocessingInk" xmlns:wne="http://schemas.microsoft.com/office/word/2006/wordml" xmlns:wps="http://schemas.microsoft.com/office/word/2010/wordprocessingShape" mc:Ignorable="w14 w15 wp14">
-  <w:p>
-    <w:pPr>
-      <w:pStyle w:val="Header"/>
-    </w:pPr>
-  </w:p>
-</w:hdr>
-</file>
-
-<file path=word/header2.xml><?xml version="1.0" encoding="utf-8"?>
-<w:hdr xmlns:wpc="http://schemas.microsoft.com/office/word/2010/wordprocessingCanvas" xmlns:mc="http://schemas.openxmlformats.org/markup-compatibility/2006" xmlns:o="urn:schemas-microsoft-com:office:office" xmlns:r="http://schemas.openxmlformats.org/officeDocument/2006/relationships" xmlns:m="http://schemas.openxmlformats.org/officeDocument/2006/math" xmlns:v="urn:schemas-microsoft-com:vml" xmlns:wp14="http://schemas.microsoft.com/office/word/2010/wordprocessingDrawing" xmlns:wp="http://schemas.openxmlformats.org/drawingml/2006/wordprocessingDrawing" xmlns:w10="urn:schemas-microsoft-com:office:word" xmlns:w="http://schemas.openxmlformats.org/wordprocessingml/2006/main" xmlns:w14="http://schemas.microsoft.com/office/word/2010/wordml" xmlns:w15="http://schemas.microsoft.com/office/word/2012/wordml" xmlns:wpg="http://schemas.microsoft.com/office/word/2010/wordprocessingGroup" xmlns:wpi="http://schemas.microsoft.com/office/word/2010/wordprocessingInk" xmlns:wne="http://schemas.microsoft.com/office/word/2006/wordml" xmlns:wps="http://schemas.microsoft.com/office/word/2010/wordprocessingShape" mc:Ignorable="w14 w15 wp14">
-  <w:p>
-    <w:pPr>
-      <w:pStyle w:val="Header"/>
-    </w:pPr>
-  </w:p>
-</w:hdr>
-</file>
-
-<file path=word/header3.xml><?xml version="1.0" encoding="utf-8"?>
-<w:hdr xmlns:wpc="http://schemas.microsoft.com/office/word/2010/wordprocessingCanvas" xmlns:mc="http://schemas.openxmlformats.org/markup-compatibility/2006" xmlns:o="urn:schemas-microsoft-com:office:office" xmlns:r="http://schemas.openxmlformats.org/officeDocument/2006/relationships" xmlns:m="http://schemas.openxmlformats.org/officeDocument/2006/math" xmlns:v="urn:schemas-microsoft-com:vml" xmlns:wp14="http://schemas.microsoft.com/office/word/2010/wordprocessingDrawing" xmlns:wp="http://schemas.openxmlformats.org/drawingml/2006/wordprocessingDrawing" xmlns:w10="urn:schemas-microsoft-com:office:word" xmlns:w="http://schemas.openxmlformats.org/wordprocessingml/2006/main" xmlns:w14="http://schemas.microsoft.com/office/word/2010/wordml" xmlns:w15="http://schemas.microsoft.com/office/word/2012/wordml" xmlns:wpg="http://schemas.microsoft.com/office/word/2010/wordprocessingGroup" xmlns:wpi="http://schemas.microsoft.com/office/word/2010/wordprocessingInk" xmlns:wne="http://schemas.microsoft.com/office/word/2006/wordml" xmlns:wps="http://schemas.microsoft.com/office/word/2010/wordprocessingShape" mc:Ignorable="w14 w15 wp14">
-  <w:p>
-    <w:pPr>
-      <w:pStyle w:val="Header"/>
-    </w:pPr>
-  </w:p>
 </w:hdr>
 </file>
 
@@ -4047,7 +4022,7 @@
 </file>
 
 <file path=customXml/itemProps1.xml><?xml version="1.0" encoding="utf-8"?>
-<ds:datastoreItem xmlns:ds="http://schemas.openxmlformats.org/officeDocument/2006/customXml" ds:itemID="{6797DA90-A17A-4C56-B5B2-69A28524E489}">
+<ds:datastoreItem xmlns:ds="http://schemas.openxmlformats.org/officeDocument/2006/customXml" ds:itemID="{A173199B-A1E8-4AB5-81C7-B5C96BBB3E65}">
   <ds:schemaRefs>
     <ds:schemaRef ds:uri="http://schemas.openxmlformats.org/officeDocument/2006/bibliography"/>
   </ds:schemaRefs>

</xml_diff>

<commit_message>
Ars umum selesai, perlu penambahan sepertinya.
</commit_message>
<xml_diff>
--- a/Skripsi Prasusun/v1/BAB 1.docx
+++ b/Skripsi Prasusun/v1/BAB 1.docx
@@ -434,16 +434,16 @@
         <w:t>Extreme learning machine</w:t>
       </w:r>
       <w:r>
-        <w:t xml:space="preserve"> memiliki kemampuan untuk </w:t>
-      </w:r>
-      <w:r>
-        <w:rPr>
-          <w:lang w:val="en-US"/>
-        </w:rPr>
-        <w:t xml:space="preserve">memperbaiki </w:t>
-      </w:r>
-      <w:r>
-        <w:t xml:space="preserve">waktu komputasi pada </w:t>
+        <w:t xml:space="preserve"> </w:t>
+      </w:r>
+      <w:r>
+        <w:t xml:space="preserve">memiliki kemampuan </w:t>
+      </w:r>
+      <w:r>
+        <w:t xml:space="preserve">meningkatkan kecepatan </w:t>
+      </w:r>
+      <w:r>
+        <w:t xml:space="preserve">komputasi pada </w:t>
       </w:r>
       <w:r>
         <w:rPr>
@@ -453,7 +453,7 @@
         <w:t>artificial neural networks</w:t>
       </w:r>
       <w:r>
-        <w:t xml:space="preserve"> secara signifikan.</w:t>
+        <w:t>.</w:t>
       </w:r>
     </w:p>
     <w:p>
@@ -635,7 +635,12 @@
         <w:jc w:val="both"/>
       </w:pPr>
       <w:r>
-        <w:t>Penurunan kualitas air di perairan Danau Toba, telah mempengaruhi industri pariwisata di Danau Toba.  Untuk mengantisipasi hal tersebut, diperlukan sebuah metode untuk melakukan klasifikasi kualitas air di perairan Danau Toba, agar dapat dimanfaatkan oleh pihak-pihak yang terkait untuk mengetahui tingkat pencemaran air di perairan Danau Toba.</w:t>
+        <w:t>Penurunan kualitas air di Danau Toba selama ini hanya dilakukan melalui pemeriksaan sampel air</w:t>
+      </w:r>
+      <w:bookmarkStart w:id="0" w:name="_GoBack"/>
+      <w:bookmarkEnd w:id="0"/>
+      <w:r>
+        <w:t>.  Untuk mengantisipasi hal tersebut, diperlukan sebuah metode untuk melakukan klasifikasi kualitas air di perairan Danau Toba, agar dapat dimanfaatkan oleh pihak-pihak yang terkait untuk mengetahui tingkat pencemaran air di perairan Danau Toba.</w:t>
       </w:r>
     </w:p>
     <w:p>
@@ -978,8 +983,6 @@
       <w:r>
         <w:t xml:space="preserve">menerapkan </w:t>
       </w:r>
-      <w:bookmarkStart w:id="0" w:name="_GoBack"/>
-      <w:bookmarkEnd w:id="0"/>
       <w:r>
         <w:t>kebijakan terkait kondisi lingkungan di daerahnya, terutama di perairan Danau Toba; dan</w:t>
       </w:r>
@@ -4022,7 +4025,7 @@
 </file>
 
 <file path=customXml/itemProps1.xml><?xml version="1.0" encoding="utf-8"?>
-<ds:datastoreItem xmlns:ds="http://schemas.openxmlformats.org/officeDocument/2006/customXml" ds:itemID="{A173199B-A1E8-4AB5-81C7-B5C96BBB3E65}">
+<ds:datastoreItem xmlns:ds="http://schemas.openxmlformats.org/officeDocument/2006/customXml" ds:itemID="{64B0FD3A-33D6-42E1-B089-6157ED7E77D0}">
   <ds:schemaRefs>
     <ds:schemaRef ds:uri="http://schemas.openxmlformats.org/officeDocument/2006/bibliography"/>
   </ds:schemaRefs>

</xml_diff>